<commit_message>
Updated CAA Record .zone file, and update Cloudflare Guide to include failure reporting URI
</commit_message>
<xml_diff>
--- a/Configuration Guides/Cloudflare Settings Optimization.docx
+++ b/Configuration Guides/Cloudflare Settings Optimization.docx
@@ -164,6 +164,9 @@
         <w:t xml:space="preserve"> for Cloudflare</w:t>
       </w:r>
       <w:r>
+        <w:t>, update the text in red below, this will receive reports on any failed cert issuance</w:t>
+      </w:r>
+      <w:r>
         <w:t>:</w:t>
       </w:r>
     </w:p>
@@ -382,6 +385,7 @@
         </w:numPr>
       </w:pPr>
       <w:r>
+        <w:lastRenderedPageBreak/>
         <w:t>@</w:t>
       </w:r>
       <w:r>
@@ -400,12 +404,55 @@
     <w:p>
       <w:pPr>
         <w:numPr>
-          <w:ilvl w:val="1"/>
-          <w:numId w:val="1"/>
-        </w:numPr>
-      </w:pPr>
-      <w:r>
-        <w:lastRenderedPageBreak/>
+          <w:ilvl w:val="2"/>
+          <w:numId w:val="1"/>
+        </w:numPr>
+      </w:pPr>
+      <w:r>
+        <w:t>@</w:t>
+      </w:r>
+      <w:r>
+        <w:tab/>
+        <w:t>3600</w:t>
+      </w:r>
+      <w:r>
+        <w:tab/>
+        <w:t>CAA</w:t>
+      </w:r>
+      <w:r>
+        <w:tab/>
+        <w:t>0 iodef "</w:t>
+      </w:r>
+      <w:r>
+        <w:rPr>
+          <w:color w:val="FF0000"/>
+        </w:rPr>
+        <w:t>mailto:alert@</w:t>
+      </w:r>
+      <w:r>
+        <w:rPr>
+          <w:color w:val="FF0000"/>
+        </w:rPr>
+        <w:t>domain</w:t>
+      </w:r>
+      <w:r>
+        <w:rPr>
+          <w:color w:val="FF0000"/>
+        </w:rPr>
+        <w:t>.com</w:t>
+      </w:r>
+      <w:r>
+        <w:t>"</w:t>
+      </w:r>
+    </w:p>
+    <w:p>
+      <w:pPr>
+        <w:numPr>
+          <w:ilvl w:val="1"/>
+          <w:numId w:val="1"/>
+        </w:numPr>
+      </w:pPr>
+      <w:r>
         <w:t>Go to DNS -&gt; Settings, click "Enable DNSSEC"</w:t>
       </w:r>
     </w:p>
@@ -685,6 +732,7 @@
         </w:numPr>
       </w:pPr>
       <w:r>
+        <w:lastRenderedPageBreak/>
         <w:t>Go to “Protocol Optimization Page”</w:t>
       </w:r>
     </w:p>
@@ -707,7 +755,6 @@
         </w:numPr>
       </w:pPr>
       <w:r>
-        <w:lastRenderedPageBreak/>
         <w:t>On Caching -&gt; Configuration Page</w:t>
       </w:r>
     </w:p>

</xml_diff>